<commit_message>
Added in some last minute docs
</commit_message>
<xml_diff>
--- a/docs/Tower of Annihilation User Manual.docx
+++ b/docs/Tower of Annihilation User Manual.docx
@@ -13,7 +13,7 @@
       </w:pPr>
       <w:r>
         <w:pict w14:anchorId="29CAAF2A">
-          <v:shape id="Picture 2" o:spid="_x0000_i1052" type="#_x0000_t75" alt="A picture containing logo&#10;&#10;Description automatically generated" style="width:55.45pt;height:39.7pt;visibility:visible;mso-wrap-style:square">
+          <v:shape id="Picture 2" o:spid="_x0000_i1026" type="#_x0000_t75" alt="A picture containing logo&#10;&#10;Description automatically generated" style="width:55.45pt;height:39.7pt;visibility:visible;mso-wrap-style:square">
             <v:imagedata r:id="rId8" o:title="A picture containing logo&#10;&#10;Description automatically generated" croptop="11947f" cropbottom="12222f"/>
           </v:shape>
         </w:pict>
@@ -218,6 +218,13 @@
           <w:sz w:val="23"/>
           <w:szCs w:val="23"/>
         </w:rPr>
+        <w:t xml:space="preserve">Download the executable from OneDrive. When it has finished downloaded, unzip it to the folder of your choice! </w:t>
+      </w:r>
+      <w:r>
+        <w:rPr>
+          <w:sz w:val="23"/>
+          <w:szCs w:val="23"/>
+        </w:rPr>
         <w:t xml:space="preserve">Double click the Tower of Annihilation executable file and it will </w:t>
       </w:r>
       <w:r>
@@ -225,7 +232,21 @@
           <w:sz w:val="23"/>
           <w:szCs w:val="23"/>
         </w:rPr>
-        <w:t>run the application. To play the game, press PLAY, to change settings use the settings menu, and to quit the game press QUIT.</w:t>
+        <w:t xml:space="preserve">run the application. To play the game, press PLAY, to change settings use the </w:t>
+      </w:r>
+      <w:r>
+        <w:rPr>
+          <w:sz w:val="23"/>
+          <w:szCs w:val="23"/>
+        </w:rPr>
+        <w:t>OPTIONS</w:t>
+      </w:r>
+      <w:r>
+        <w:rPr>
+          <w:sz w:val="23"/>
+          <w:szCs w:val="23"/>
+        </w:rPr>
+        <w:t xml:space="preserve"> menu, and to quit the game press QUIT.</w:t>
       </w:r>
     </w:p>
     <w:p>
@@ -354,9 +375,9 @@
           <w:szCs w:val="23"/>
         </w:rPr>
         <w:drawing>
-          <wp:inline distT="0" distB="0" distL="0" distR="0" wp14:anchorId="2296C4D4" wp14:editId="3CED2129">
-            <wp:extent cx="5730222" cy="5181600"/>
-            <wp:effectExtent l="0" t="0" r="0" b="0"/>
+          <wp:inline distT="0" distB="0" distL="0" distR="0" wp14:anchorId="2296C4D4" wp14:editId="7E859478">
+            <wp:extent cx="5580994" cy="5046659"/>
+            <wp:effectExtent l="0" t="0" r="0" b="1905"/>
             <wp:docPr id="3" name="Picture 3" descr="A picture containing text&#10;&#10;Description automatically generated"/>
             <wp:cNvGraphicFramePr>
               <a:graphicFrameLocks xmlns:a="http://schemas.openxmlformats.org/drawingml/2006/main" noChangeAspect="1"/>
@@ -384,7 +405,7 @@
                   <pic:spPr bwMode="auto">
                     <a:xfrm>
                       <a:off x="0" y="0"/>
-                      <a:ext cx="5787734" cy="5233606"/>
+                      <a:ext cx="5639940" cy="5099962"/>
                     </a:xfrm>
                     <a:prstGeom prst="rect">
                       <a:avLst/>
@@ -501,7 +522,7 @@
         <v:path o:extrusionok="f" gradientshapeok="t" o:connecttype="rect"/>
         <o:lock v:ext="edit" aspectratio="t"/>
       </v:shapetype>
-      <v:shape id="_x0000_i1124" type="#_x0000_t75" alt="A picture containing logo&#10;&#10;Description automatically generated" style="width:800.3pt;height:800.3pt;visibility:visible;mso-wrap-style:square" o:bullet="t">
+      <v:shape id="_x0000_i1046" type="#_x0000_t75" alt="A picture containing logo&#10;&#10;Description automatically generated" style="width:800.3pt;height:800.3pt;visibility:visible;mso-wrap-style:square" o:bullet="t">
         <v:imagedata r:id="rId1" o:title="A picture containing logo&#10;&#10;Description automatically generated" croptop="11947f" cropbottom="12222f"/>
       </v:shape>
     </w:pict>

</xml_diff>